<commit_message>
Halfway through error/warning wrapping
</commit_message>
<xml_diff>
--- a/vignettes/mee_paper_v3.docx
+++ b/vignettes/mee_paper_v3.docx
@@ -6,8 +6,6 @@
       <w:pPr>
         <w:pStyle w:val="NoSpacing"/>
       </w:pPr>
-      <w:bookmarkStart w:id="0" w:name="_GoBack"/>
-      <w:bookmarkEnd w:id="0"/>
       <w:r>
         <w:t xml:space="preserve">Submit to: </w:t>
       </w:r>
@@ -868,7 +866,7 @@
         </w:rPr>
         <w:t>p</w:t>
       </w:r>
-      <w:commentRangeStart w:id="1"/>
+      <w:commentRangeStart w:id="0"/>
       <w:r>
         <w:rPr>
           <w:highlight w:val="yellow"/>
@@ -882,13 +880,13 @@
         </w:rPr>
         <w:t xml:space="preserve"> </w:t>
       </w:r>
-      <w:commentRangeEnd w:id="1"/>
+      <w:commentRangeEnd w:id="0"/>
       <w:r>
         <w:rPr>
           <w:rStyle w:val="CommentReference"/>
           <w:highlight w:val="yellow"/>
         </w:rPr>
-        <w:commentReference w:id="1"/>
+        <w:commentReference w:id="0"/>
       </w:r>
       <w:r>
         <w:rPr>
@@ -908,7 +906,7 @@
         </w:rPr>
         <w:t>(e.g</w:t>
       </w:r>
-      <w:commentRangeStart w:id="2"/>
+      <w:commentRangeStart w:id="1"/>
       <w:r>
         <w:rPr>
           <w:highlight w:val="yellow"/>
@@ -929,13 +927,13 @@
         </w:rPr>
         <w:t xml:space="preserve"> </w:t>
       </w:r>
-      <w:commentRangeEnd w:id="2"/>
+      <w:commentRangeEnd w:id="1"/>
       <w:r>
         <w:rPr>
           <w:rStyle w:val="CommentReference"/>
           <w:highlight w:val="yellow"/>
         </w:rPr>
-        <w:commentReference w:id="2"/>
+        <w:commentReference w:id="1"/>
       </w:r>
       <w:r>
         <w:rPr>
@@ -1156,6 +1154,7 @@
         <w:pStyle w:val="Standard"/>
       </w:pPr>
       <w:r>
+        <w:lastRenderedPageBreak/>
         <w:t xml:space="preserve">Although all functions within </w:t>
       </w:r>
       <w:proofErr w:type="spellStart"/>
@@ -1170,11 +1169,7 @@
         <w:t xml:space="preserve"> can be readily applied to simple survey designs meeting the requirements of a linear modelling approach (using the lm command), here </w:t>
       </w:r>
       <w:r>
-        <w:t xml:space="preserve">a nested </w:t>
-      </w:r>
-      <w:r>
-        <w:lastRenderedPageBreak/>
-        <w:t>survey design example</w:t>
+        <w:t>a nested survey design example</w:t>
       </w:r>
       <w:r>
         <w:t xml:space="preserve"> is applied here</w:t>
@@ -1232,7 +1227,7 @@
       <w:r>
         <w:t>We start by fitting a simple</w:t>
       </w:r>
-      <w:ins w:id="3" w:author="Catriona" w:date="2014-02-04T15:15:00Z">
+      <w:ins w:id="2" w:author="Catriona" w:date="2014-02-04T15:15:00Z">
         <w:r>
           <w:t xml:space="preserve"> mixed effects</w:t>
         </w:r>
@@ -1240,17 +1235,17 @@
       <w:r>
         <w:t xml:space="preserve"> model in lme4. In this case we have a random intercept model, </w:t>
       </w:r>
-      <w:del w:id="4" w:author="Catriona" w:date="2014-02-04T15:16:00Z">
+      <w:del w:id="3" w:author="Catriona" w:date="2014-02-04T15:16:00Z">
         <w:r>
           <w:delText>i.e</w:delText>
         </w:r>
       </w:del>
-      <w:ins w:id="5" w:author="Catriona" w:date="2014-02-04T15:16:00Z">
+      <w:ins w:id="4" w:author="Catriona" w:date="2014-02-04T15:16:00Z">
         <w:r>
           <w:t>where</w:t>
         </w:r>
       </w:ins>
-      <w:del w:id="6" w:author="Catriona" w:date="2014-02-04T15:16:00Z">
+      <w:del w:id="5" w:author="Catriona" w:date="2014-02-04T15:16:00Z">
         <w:r>
           <w:delText>.</w:delText>
         </w:r>
@@ -1258,7 +1253,7 @@
       <w:r>
         <w:t xml:space="preserve"> each group</w:t>
       </w:r>
-      <w:ins w:id="7" w:author="Catriona" w:date="2014-02-04T15:16:00Z">
+      <w:ins w:id="6" w:author="Catriona" w:date="2014-02-04T15:16:00Z">
         <w:r>
           <w:t xml:space="preserve"> (g</w:t>
         </w:r>
@@ -1277,7 +1272,7 @@
       <w:r>
         <w:t xml:space="preserve"> its own intercept but the groups</w:t>
       </w:r>
-      <w:ins w:id="8" w:author="Catriona" w:date="2014-02-04T15:16:00Z">
+      <w:ins w:id="7" w:author="Catriona" w:date="2014-02-04T15:16:00Z">
         <w:r>
           <w:t xml:space="preserve"> </w:t>
         </w:r>
@@ -3080,7 +3075,11 @@
       </w:r>
       <w:proofErr w:type="spellEnd"/>
       <w:r>
-        <w:t xml:space="preserve"> to choose all of our defaults. We could get a more precise power estimate (i.e. a smaller confidence interval for the power) by increasing the number of simulations. We can calculate the power for a different effect size if we have a specific scientifically relevant value in mind [see tutorial #x]. We can calculate the power over a number of sample sizes [see tutorial #x].</w:t>
+        <w:t xml:space="preserve"> to choose all of our defaults. We could get a more precise power estimate (i.e. a smaller confidence interval for the power) by increasing the number of simulations. We can calculate the power for a different effect size if </w:t>
+      </w:r>
+      <w:r>
+        <w:lastRenderedPageBreak/>
+        <w:t>we have a specific scientifically relevant value in mind [see tutorial #x]. We can calculate the power over a number of sample sizes [see tutorial #x].</w:t>
       </w:r>
     </w:p>
     <w:p>
@@ -3088,7 +3087,6 @@
         <w:pStyle w:val="Heading3"/>
       </w:pPr>
       <w:r>
-        <w:lastRenderedPageBreak/>
         <w:t>Assess trade-offs in sampling design and power</w:t>
       </w:r>
     </w:p>
@@ -3285,11 +3283,14 @@
       </w:r>
       <w:proofErr w:type="spellEnd"/>
       <w:r>
-        <w:t xml:space="preserve"> to keep things as simple as possible. For example, the simulated trend defaults to the trend estimated in the fitted model. Often we will have a specific value for an ecologically significant effect, and we are interested in the power to detect and effect of that size. We can access the fixed effects in an </w:t>
+        <w:t xml:space="preserve"> to keep things as simple as possible. For example, the simulated trend defaults to the trend estimated in the fitted </w:t>
+      </w:r>
+      <w:r>
+        <w:lastRenderedPageBreak/>
+        <w:t xml:space="preserve">model. Often we will have a specific value for an ecologically significant effect, and we are interested in the power to detect and effect of that size. We can access the fixed effects in an </w:t>
       </w:r>
       <w:proofErr w:type="spellStart"/>
       <w:r>
-        <w:lastRenderedPageBreak/>
         <w:t>lmm</w:t>
       </w:r>
       <w:proofErr w:type="spellEnd"/>
@@ -3585,59 +3586,343 @@
       <w:pPr>
         <w:pStyle w:val="Heading3"/>
       </w:pPr>
-      <w:r>
-        <w:t>Exploring</w:t>
-      </w:r>
-      <w:r>
-        <w:t xml:space="preserve"> Type I error calculations.</w:t>
-      </w:r>
-    </w:p>
-    <w:p>
-      <w:pPr>
-        <w:pStyle w:val="Standard"/>
-      </w:pPr>
-    </w:p>
-    <w:p>
-      <w:pPr>
-        <w:pStyle w:val="Standard"/>
-      </w:pPr>
-      <w:r>
-        <w:tab/>
-        <w:t xml:space="preserve">pc4 &lt;- </w:t>
+      <w:bookmarkStart w:id="8" w:name="_GoBack"/>
+      <w:bookmarkEnd w:id="8"/>
+      <w:r>
+        <w:t>Multiple p-value thresholds</w:t>
+      </w:r>
+    </w:p>
+    <w:p>
+      <w:pPr>
+        <w:pStyle w:val="Textbody"/>
+      </w:pPr>
+    </w:p>
+    <w:p>
+      <w:pPr>
+        <w:widowControl/>
+        <w:suppressAutoHyphens w:val="0"/>
+        <w:autoSpaceDN/>
+        <w:spacing w:before="100" w:beforeAutospacing="1" w:after="100" w:afterAutospacing="1"/>
+        <w:textAlignment w:val="auto"/>
+        <w:rPr>
+          <w:rFonts w:ascii="Arial" w:eastAsia="Times New Roman" w:hAnsi="Arial" w:cs="Arial"/>
+          <w:color w:val="000000"/>
+          <w:kern w:val="0"/>
+          <w:sz w:val="18"/>
+          <w:szCs w:val="18"/>
+          <w:lang w:eastAsia="en-NZ" w:bidi="ar-SA"/>
+        </w:rPr>
+      </w:pPr>
+      <w:r>
+        <w:rPr>
+          <w:rFonts w:ascii="Arial" w:eastAsia="Times New Roman" w:hAnsi="Arial" w:cs="Arial"/>
+          <w:color w:val="000000"/>
+          <w:kern w:val="0"/>
+          <w:sz w:val="18"/>
+          <w:szCs w:val="18"/>
+          <w:lang w:eastAsia="en-NZ" w:bidi="ar-SA"/>
+        </w:rPr>
+        <w:t>Include Type I error calculations.</w:t>
+      </w:r>
+    </w:p>
+    <w:p>
+      <w:pPr>
+        <w:widowControl/>
+        <w:pBdr>
+          <w:top w:val="single" w:sz="6" w:space="0" w:color="CCCCCC"/>
+          <w:left w:val="single" w:sz="6" w:space="0" w:color="CCCCCC"/>
+          <w:bottom w:val="single" w:sz="6" w:space="0" w:color="CCCCCC"/>
+          <w:right w:val="single" w:sz="6" w:space="0" w:color="CCCCCC"/>
+        </w:pBdr>
+        <w:tabs>
+          <w:tab w:val="left" w:pos="916"/>
+          <w:tab w:val="left" w:pos="1832"/>
+          <w:tab w:val="left" w:pos="2748"/>
+          <w:tab w:val="left" w:pos="3664"/>
+          <w:tab w:val="left" w:pos="4580"/>
+          <w:tab w:val="left" w:pos="5496"/>
+          <w:tab w:val="left" w:pos="6412"/>
+          <w:tab w:val="left" w:pos="7328"/>
+          <w:tab w:val="left" w:pos="8244"/>
+          <w:tab w:val="left" w:pos="9160"/>
+          <w:tab w:val="left" w:pos="10076"/>
+          <w:tab w:val="left" w:pos="10992"/>
+          <w:tab w:val="left" w:pos="11908"/>
+          <w:tab w:val="left" w:pos="12824"/>
+          <w:tab w:val="left" w:pos="13740"/>
+          <w:tab w:val="left" w:pos="14656"/>
+        </w:tabs>
+        <w:suppressAutoHyphens w:val="0"/>
+        <w:autoSpaceDN/>
+        <w:textAlignment w:val="auto"/>
+        <w:rPr>
+          <w:rFonts w:ascii="Lucida Console" w:eastAsia="Times New Roman" w:hAnsi="Lucida Console" w:cs="Courier New"/>
+          <w:color w:val="000000"/>
+          <w:kern w:val="0"/>
+          <w:sz w:val="20"/>
+          <w:szCs w:val="20"/>
+          <w:shd w:val="clear" w:color="auto" w:fill="F8F8F8"/>
+          <w:lang w:eastAsia="en-NZ" w:bidi="ar-SA"/>
+        </w:rPr>
+      </w:pPr>
+      <w:r>
+        <w:rPr>
+          <w:rFonts w:ascii="Lucida Console" w:eastAsia="Times New Roman" w:hAnsi="Lucida Console" w:cs="Courier New"/>
+          <w:color w:val="000000"/>
+          <w:kern w:val="0"/>
+          <w:sz w:val="20"/>
+          <w:szCs w:val="20"/>
+          <w:shd w:val="clear" w:color="auto" w:fill="F8F8F8"/>
+          <w:lang w:eastAsia="en-NZ" w:bidi="ar-SA"/>
+        </w:rPr>
+        <w:t xml:space="preserve">pc4 </w:t>
+      </w:r>
+      <w:r>
+        <w:rPr>
+          <w:rFonts w:ascii="Lucida Console" w:eastAsia="Times New Roman" w:hAnsi="Lucida Console" w:cs="Courier New"/>
+          <w:color w:val="687687"/>
+          <w:kern w:val="0"/>
+          <w:sz w:val="20"/>
+          <w:szCs w:val="20"/>
+          <w:shd w:val="clear" w:color="auto" w:fill="F8F8F8"/>
+          <w:lang w:eastAsia="en-NZ" w:bidi="ar-SA"/>
+        </w:rPr>
+        <w:t>&lt;-</w:t>
+      </w:r>
+      <w:r>
+        <w:rPr>
+          <w:rFonts w:ascii="Lucida Console" w:eastAsia="Times New Roman" w:hAnsi="Lucida Console" w:cs="Courier New"/>
+          <w:color w:val="000000"/>
+          <w:kern w:val="0"/>
+          <w:sz w:val="20"/>
+          <w:szCs w:val="20"/>
+          <w:shd w:val="clear" w:color="auto" w:fill="F8F8F8"/>
+          <w:lang w:eastAsia="en-NZ" w:bidi="ar-SA"/>
+        </w:rPr>
+        <w:t xml:space="preserve"> pc3b</w:t>
+      </w:r>
+    </w:p>
+    <w:p>
+      <w:pPr>
+        <w:widowControl/>
+        <w:pBdr>
+          <w:top w:val="single" w:sz="6" w:space="0" w:color="CCCCCC"/>
+          <w:left w:val="single" w:sz="6" w:space="0" w:color="CCCCCC"/>
+          <w:bottom w:val="single" w:sz="6" w:space="0" w:color="CCCCCC"/>
+          <w:right w:val="single" w:sz="6" w:space="0" w:color="CCCCCC"/>
+        </w:pBdr>
+        <w:tabs>
+          <w:tab w:val="left" w:pos="916"/>
+          <w:tab w:val="left" w:pos="1832"/>
+          <w:tab w:val="left" w:pos="2748"/>
+          <w:tab w:val="left" w:pos="3664"/>
+          <w:tab w:val="left" w:pos="4580"/>
+          <w:tab w:val="left" w:pos="5496"/>
+          <w:tab w:val="left" w:pos="6412"/>
+          <w:tab w:val="left" w:pos="7328"/>
+          <w:tab w:val="left" w:pos="8244"/>
+          <w:tab w:val="left" w:pos="9160"/>
+          <w:tab w:val="left" w:pos="10076"/>
+          <w:tab w:val="left" w:pos="10992"/>
+          <w:tab w:val="left" w:pos="11908"/>
+          <w:tab w:val="left" w:pos="12824"/>
+          <w:tab w:val="left" w:pos="13740"/>
+          <w:tab w:val="left" w:pos="14656"/>
+        </w:tabs>
+        <w:suppressAutoHyphens w:val="0"/>
+        <w:autoSpaceDN/>
+        <w:textAlignment w:val="auto"/>
+        <w:rPr>
+          <w:rFonts w:ascii="Lucida Console" w:eastAsia="Times New Roman" w:hAnsi="Lucida Console" w:cs="Courier New"/>
+          <w:color w:val="000000"/>
+          <w:kern w:val="0"/>
+          <w:sz w:val="20"/>
+          <w:szCs w:val="20"/>
+          <w:shd w:val="clear" w:color="auto" w:fill="F8F8F8"/>
+          <w:lang w:eastAsia="en-NZ" w:bidi="ar-SA"/>
+        </w:rPr>
+      </w:pPr>
+      <w:proofErr w:type="gramStart"/>
+      <w:r>
+        <w:rPr>
+          <w:rFonts w:ascii="Lucida Console" w:eastAsia="Times New Roman" w:hAnsi="Lucida Console" w:cs="Courier New"/>
+          <w:color w:val="000000"/>
+          <w:kern w:val="0"/>
+          <w:sz w:val="20"/>
+          <w:szCs w:val="20"/>
+          <w:shd w:val="clear" w:color="auto" w:fill="F8F8F8"/>
+          <w:lang w:eastAsia="en-NZ" w:bidi="ar-SA"/>
+        </w:rPr>
+        <w:t>plot</w:t>
+      </w:r>
+      <w:r>
+        <w:rPr>
+          <w:rFonts w:ascii="Lucida Console" w:eastAsia="Times New Roman" w:hAnsi="Lucida Console" w:cs="Courier New"/>
+          <w:color w:val="687687"/>
+          <w:kern w:val="0"/>
+          <w:sz w:val="20"/>
+          <w:szCs w:val="20"/>
+          <w:shd w:val="clear" w:color="auto" w:fill="F8F8F8"/>
+          <w:lang w:eastAsia="en-NZ" w:bidi="ar-SA"/>
+        </w:rPr>
+        <w:t>(</w:t>
+      </w:r>
+      <w:proofErr w:type="gramEnd"/>
+      <w:r>
+        <w:rPr>
+          <w:rFonts w:ascii="Lucida Console" w:eastAsia="Times New Roman" w:hAnsi="Lucida Console" w:cs="Courier New"/>
+          <w:color w:val="000000"/>
+          <w:kern w:val="0"/>
+          <w:sz w:val="20"/>
+          <w:szCs w:val="20"/>
+          <w:shd w:val="clear" w:color="auto" w:fill="F8F8F8"/>
+          <w:lang w:eastAsia="en-NZ" w:bidi="ar-SA"/>
+        </w:rPr>
+        <w:t xml:space="preserve">pc4, </w:t>
       </w:r>
       <w:proofErr w:type="spellStart"/>
-      <w:proofErr w:type="gramStart"/>
-      <w:r>
-        <w:t>powercurve</w:t>
+      <w:r>
+        <w:rPr>
+          <w:rFonts w:ascii="Lucida Console" w:eastAsia="Times New Roman" w:hAnsi="Lucida Console" w:cs="Courier New"/>
+          <w:color w:val="000000"/>
+          <w:kern w:val="0"/>
+          <w:sz w:val="20"/>
+          <w:szCs w:val="20"/>
+          <w:shd w:val="clear" w:color="auto" w:fill="F8F8F8"/>
+          <w:lang w:eastAsia="en-NZ" w:bidi="ar-SA"/>
+        </w:rPr>
+        <w:t>pval</w:t>
       </w:r>
       <w:proofErr w:type="spellEnd"/>
       <w:r>
+        <w:rPr>
+          <w:rFonts w:ascii="Lucida Console" w:eastAsia="Times New Roman" w:hAnsi="Lucida Console" w:cs="Courier New"/>
+          <w:color w:val="000000"/>
+          <w:kern w:val="0"/>
+          <w:sz w:val="20"/>
+          <w:szCs w:val="20"/>
+          <w:shd w:val="clear" w:color="auto" w:fill="F8F8F8"/>
+          <w:lang w:eastAsia="en-NZ" w:bidi="ar-SA"/>
+        </w:rPr>
+        <w:t xml:space="preserve"> </w:t>
+      </w:r>
+      <w:r>
+        <w:rPr>
+          <w:rFonts w:ascii="Lucida Console" w:eastAsia="Times New Roman" w:hAnsi="Lucida Console" w:cs="Courier New"/>
+          <w:color w:val="687687"/>
+          <w:kern w:val="0"/>
+          <w:sz w:val="20"/>
+          <w:szCs w:val="20"/>
+          <w:shd w:val="clear" w:color="auto" w:fill="F8F8F8"/>
+          <w:lang w:eastAsia="en-NZ" w:bidi="ar-SA"/>
+        </w:rPr>
+        <w:t>=</w:t>
+      </w:r>
+      <w:r>
+        <w:rPr>
+          <w:rFonts w:ascii="Lucida Console" w:eastAsia="Times New Roman" w:hAnsi="Lucida Console" w:cs="Courier New"/>
+          <w:color w:val="000000"/>
+          <w:kern w:val="0"/>
+          <w:sz w:val="20"/>
+          <w:szCs w:val="20"/>
+          <w:shd w:val="clear" w:color="auto" w:fill="F8F8F8"/>
+          <w:lang w:eastAsia="en-NZ" w:bidi="ar-SA"/>
+        </w:rPr>
+        <w:t xml:space="preserve"> c</w:t>
+      </w:r>
+      <w:r>
+        <w:rPr>
+          <w:rFonts w:ascii="Lucida Console" w:eastAsia="Times New Roman" w:hAnsi="Lucida Console" w:cs="Courier New"/>
+          <w:color w:val="687687"/>
+          <w:kern w:val="0"/>
+          <w:sz w:val="20"/>
+          <w:szCs w:val="20"/>
+          <w:shd w:val="clear" w:color="auto" w:fill="F8F8F8"/>
+          <w:lang w:eastAsia="en-NZ" w:bidi="ar-SA"/>
+        </w:rPr>
         <w:t>(</w:t>
       </w:r>
-      <w:proofErr w:type="gramEnd"/>
-      <w:r>
-        <w:t>fit, null=TRUE)</w:t>
-      </w:r>
-    </w:p>
-    <w:p>
-      <w:pPr>
-        <w:pStyle w:val="Standard"/>
-      </w:pPr>
-      <w:r>
-        <w:tab/>
-      </w:r>
-      <w:proofErr w:type="gramStart"/>
-      <w:r>
-        <w:t>plot(</w:t>
-      </w:r>
-      <w:proofErr w:type="gramEnd"/>
-      <w:r>
-        <w:t>pc4)</w:t>
-      </w:r>
-    </w:p>
-    <w:p>
-      <w:pPr>
-        <w:pStyle w:val="Standard"/>
+      <w:r>
+        <w:rPr>
+          <w:rFonts w:ascii="Lucida Console" w:eastAsia="Times New Roman" w:hAnsi="Lucida Console" w:cs="Courier New"/>
+          <w:color w:val="0000CD"/>
+          <w:kern w:val="0"/>
+          <w:sz w:val="20"/>
+          <w:szCs w:val="20"/>
+          <w:shd w:val="clear" w:color="auto" w:fill="F8F8F8"/>
+          <w:lang w:eastAsia="en-NZ" w:bidi="ar-SA"/>
+        </w:rPr>
+        <w:t>0.01</w:t>
+      </w:r>
+      <w:r>
+        <w:rPr>
+          <w:rFonts w:ascii="Lucida Console" w:eastAsia="Times New Roman" w:hAnsi="Lucida Console" w:cs="Courier New"/>
+          <w:color w:val="000000"/>
+          <w:kern w:val="0"/>
+          <w:sz w:val="20"/>
+          <w:szCs w:val="20"/>
+          <w:shd w:val="clear" w:color="auto" w:fill="F8F8F8"/>
+          <w:lang w:eastAsia="en-NZ" w:bidi="ar-SA"/>
+        </w:rPr>
+        <w:t xml:space="preserve">, </w:t>
+      </w:r>
+      <w:r>
+        <w:rPr>
+          <w:rFonts w:ascii="Lucida Console" w:eastAsia="Times New Roman" w:hAnsi="Lucida Console" w:cs="Courier New"/>
+          <w:color w:val="0000CD"/>
+          <w:kern w:val="0"/>
+          <w:sz w:val="20"/>
+          <w:szCs w:val="20"/>
+          <w:shd w:val="clear" w:color="auto" w:fill="F8F8F8"/>
+          <w:lang w:eastAsia="en-NZ" w:bidi="ar-SA"/>
+        </w:rPr>
+        <w:t>0.05</w:t>
+      </w:r>
+      <w:r>
+        <w:rPr>
+          <w:rFonts w:ascii="Lucida Console" w:eastAsia="Times New Roman" w:hAnsi="Lucida Console" w:cs="Courier New"/>
+          <w:color w:val="000000"/>
+          <w:kern w:val="0"/>
+          <w:sz w:val="20"/>
+          <w:szCs w:val="20"/>
+          <w:shd w:val="clear" w:color="auto" w:fill="F8F8F8"/>
+          <w:lang w:eastAsia="en-NZ" w:bidi="ar-SA"/>
+        </w:rPr>
+        <w:t xml:space="preserve">, </w:t>
+      </w:r>
+      <w:r>
+        <w:rPr>
+          <w:rFonts w:ascii="Lucida Console" w:eastAsia="Times New Roman" w:hAnsi="Lucida Console" w:cs="Courier New"/>
+          <w:color w:val="0000CD"/>
+          <w:kern w:val="0"/>
+          <w:sz w:val="20"/>
+          <w:szCs w:val="20"/>
+          <w:shd w:val="clear" w:color="auto" w:fill="F8F8F8"/>
+          <w:lang w:eastAsia="en-NZ" w:bidi="ar-SA"/>
+        </w:rPr>
+        <w:t>0.1</w:t>
+      </w:r>
+      <w:r>
+        <w:rPr>
+          <w:rFonts w:ascii="Lucida Console" w:eastAsia="Times New Roman" w:hAnsi="Lucida Console" w:cs="Courier New"/>
+          <w:color w:val="687687"/>
+          <w:kern w:val="0"/>
+          <w:sz w:val="20"/>
+          <w:szCs w:val="20"/>
+          <w:shd w:val="clear" w:color="auto" w:fill="F8F8F8"/>
+          <w:lang w:eastAsia="en-NZ" w:bidi="ar-SA"/>
+        </w:rPr>
+        <w:t>))</w:t>
+      </w:r>
+    </w:p>
+    <w:p>
+      <w:pPr>
+        <w:pStyle w:val="Textbody"/>
+      </w:pPr>
+    </w:p>
+    <w:p>
+      <w:pPr>
+        <w:pStyle w:val="Textbody"/>
       </w:pPr>
       <w:r>
         <w:rPr>
@@ -3646,32 +3931,28 @@
         </w:rPr>
         <w:lastRenderedPageBreak/>
         <w:drawing>
-          <wp:anchor distT="0" distB="0" distL="114300" distR="114300" simplePos="0" relativeHeight="251661312" behindDoc="0" locked="0" layoutInCell="1" allowOverlap="1" wp14:anchorId="5AD38720" wp14:editId="7FF3BB2D">
-            <wp:simplePos x="0" y="0"/>
-            <wp:positionH relativeFrom="column">
-              <wp:align>center</wp:align>
-            </wp:positionH>
-            <wp:positionV relativeFrom="paragraph">
-              <wp:align>top</wp:align>
-            </wp:positionV>
-            <wp:extent cx="3809884" cy="3809884"/>
-            <wp:effectExtent l="0" t="0" r="116" b="116"/>
-            <wp:wrapTopAndBottom/>
-            <wp:docPr id="5" name="graphics5"/>
-            <wp:cNvGraphicFramePr/>
+          <wp:inline distT="0" distB="0" distL="0" distR="0">
+            <wp:extent cx="5731510" cy="5731510"/>
+            <wp:effectExtent l="0" t="0" r="2540" b="2540"/>
+            <wp:docPr id="7" name="Picture 7"/>
+            <wp:cNvGraphicFramePr>
+              <a:graphicFrameLocks xmlns:a="http://schemas.openxmlformats.org/drawingml/2006/main" noChangeAspect="1"/>
+            </wp:cNvGraphicFramePr>
             <a:graphic xmlns:a="http://schemas.openxmlformats.org/drawingml/2006/main">
               <a:graphicData uri="http://schemas.openxmlformats.org/drawingml/2006/picture">
                 <pic:pic xmlns:pic="http://schemas.openxmlformats.org/drawingml/2006/picture">
                   <pic:nvPicPr>
-                    <pic:cNvPr id="0" name=""/>
+                    <pic:cNvPr id="0" name="unnamed-chunk-11.emf"/>
                     <pic:cNvPicPr/>
                   </pic:nvPicPr>
                   <pic:blipFill>
                     <a:blip r:embed="rId11">
-                      <a:lum/>
-                      <a:alphaModFix/>
+                      <a:extLst>
+                        <a:ext uri="{28A0092B-C50C-407E-A947-70E740481C1C}">
+                          <a14:useLocalDpi xmlns:a14="http://schemas.microsoft.com/office/drawing/2010/main" val="0"/>
+                        </a:ext>
+                      </a:extLst>
                     </a:blip>
-                    <a:srcRect/>
                     <a:stretch>
                       <a:fillRect/>
                     </a:stretch>
@@ -3679,109 +3960,751 @@
                   <pic:spPr>
                     <a:xfrm>
                       <a:off x="0" y="0"/>
-                      <a:ext cx="3809884" cy="3809884"/>
+                      <a:ext cx="5731510" cy="5731510"/>
                     </a:xfrm>
                     <a:prstGeom prst="rect">
                       <a:avLst/>
                     </a:prstGeom>
-                    <a:noFill/>
-                    <a:ln>
-                      <a:noFill/>
-                      <a:prstDash/>
-                    </a:ln>
                   </pic:spPr>
                 </pic:pic>
               </a:graphicData>
             </a:graphic>
-          </wp:anchor>
+          </wp:inline>
         </w:drawing>
       </w:r>
     </w:p>
     <w:p>
       <w:pPr>
+        <w:pStyle w:val="Heading3"/>
+      </w:pPr>
+      <w:r>
+        <w:t>Extend along another dimension</w:t>
+      </w:r>
+    </w:p>
+    <w:p>
+      <w:pPr>
+        <w:pStyle w:val="Textbody"/>
+      </w:pPr>
+    </w:p>
+    <w:p>
+      <w:pPr>
+        <w:widowControl/>
+        <w:suppressAutoHyphens w:val="0"/>
+        <w:autoSpaceDN/>
+        <w:spacing w:before="100" w:beforeAutospacing="1" w:after="100" w:afterAutospacing="1"/>
+        <w:textAlignment w:val="auto"/>
+        <w:rPr>
+          <w:rFonts w:ascii="Arial" w:eastAsia="Times New Roman" w:hAnsi="Arial" w:cs="Arial"/>
+          <w:color w:val="000000"/>
+          <w:kern w:val="0"/>
+          <w:sz w:val="18"/>
+          <w:szCs w:val="18"/>
+          <w:lang w:eastAsia="en-NZ" w:bidi="ar-SA"/>
+        </w:rPr>
+      </w:pPr>
+      <w:r>
+        <w:rPr>
+          <w:rFonts w:ascii="Arial" w:eastAsia="Times New Roman" w:hAnsi="Arial" w:cs="Arial"/>
+          <w:color w:val="000000"/>
+          <w:kern w:val="0"/>
+          <w:sz w:val="18"/>
+          <w:szCs w:val="18"/>
+          <w:lang w:eastAsia="en-NZ" w:bidi="ar-SA"/>
+        </w:rPr>
+        <w:t>Extend another dimension.</w:t>
+      </w:r>
+    </w:p>
+    <w:p>
+      <w:pPr>
+        <w:widowControl/>
+        <w:pBdr>
+          <w:top w:val="single" w:sz="6" w:space="0" w:color="CCCCCC"/>
+          <w:left w:val="single" w:sz="6" w:space="0" w:color="CCCCCC"/>
+          <w:bottom w:val="single" w:sz="6" w:space="0" w:color="CCCCCC"/>
+          <w:right w:val="single" w:sz="6" w:space="0" w:color="CCCCCC"/>
+        </w:pBdr>
+        <w:tabs>
+          <w:tab w:val="left" w:pos="916"/>
+          <w:tab w:val="left" w:pos="1832"/>
+          <w:tab w:val="left" w:pos="2748"/>
+          <w:tab w:val="left" w:pos="3664"/>
+          <w:tab w:val="left" w:pos="4580"/>
+          <w:tab w:val="left" w:pos="5496"/>
+          <w:tab w:val="left" w:pos="6412"/>
+          <w:tab w:val="left" w:pos="7328"/>
+          <w:tab w:val="left" w:pos="8244"/>
+          <w:tab w:val="left" w:pos="9160"/>
+          <w:tab w:val="left" w:pos="10076"/>
+          <w:tab w:val="left" w:pos="10992"/>
+          <w:tab w:val="left" w:pos="11908"/>
+          <w:tab w:val="left" w:pos="12824"/>
+          <w:tab w:val="left" w:pos="13740"/>
+          <w:tab w:val="left" w:pos="14656"/>
+        </w:tabs>
+        <w:suppressAutoHyphens w:val="0"/>
+        <w:autoSpaceDN/>
+        <w:textAlignment w:val="auto"/>
+        <w:rPr>
+          <w:rFonts w:ascii="Lucida Console" w:eastAsia="Times New Roman" w:hAnsi="Lucida Console" w:cs="Courier New"/>
+          <w:color w:val="000000"/>
+          <w:kern w:val="0"/>
+          <w:sz w:val="20"/>
+          <w:szCs w:val="20"/>
+          <w:shd w:val="clear" w:color="auto" w:fill="F8F8F8"/>
+          <w:lang w:eastAsia="en-NZ" w:bidi="ar-SA"/>
+        </w:rPr>
+      </w:pPr>
+      <w:r>
+        <w:rPr>
+          <w:rFonts w:ascii="Lucida Console" w:eastAsia="Times New Roman" w:hAnsi="Lucida Console" w:cs="Courier New"/>
+          <w:color w:val="000000"/>
+          <w:kern w:val="0"/>
+          <w:sz w:val="20"/>
+          <w:szCs w:val="20"/>
+          <w:shd w:val="clear" w:color="auto" w:fill="F8F8F8"/>
+          <w:lang w:eastAsia="en-NZ" w:bidi="ar-SA"/>
+        </w:rPr>
+        <w:t xml:space="preserve">model4 </w:t>
+      </w:r>
+      <w:r>
+        <w:rPr>
+          <w:rFonts w:ascii="Lucida Console" w:eastAsia="Times New Roman" w:hAnsi="Lucida Console" w:cs="Courier New"/>
+          <w:color w:val="687687"/>
+          <w:kern w:val="0"/>
+          <w:sz w:val="20"/>
+          <w:szCs w:val="20"/>
+          <w:shd w:val="clear" w:color="auto" w:fill="F8F8F8"/>
+          <w:lang w:eastAsia="en-NZ" w:bidi="ar-SA"/>
+        </w:rPr>
+        <w:t>&lt;-</w:t>
+      </w:r>
+      <w:r>
+        <w:rPr>
+          <w:rFonts w:ascii="Lucida Console" w:eastAsia="Times New Roman" w:hAnsi="Lucida Console" w:cs="Courier New"/>
+          <w:color w:val="000000"/>
+          <w:kern w:val="0"/>
+          <w:sz w:val="20"/>
+          <w:szCs w:val="20"/>
+          <w:shd w:val="clear" w:color="auto" w:fill="F8F8F8"/>
+          <w:lang w:eastAsia="en-NZ" w:bidi="ar-SA"/>
+        </w:rPr>
+        <w:t xml:space="preserve"> </w:t>
+      </w:r>
+      <w:proofErr w:type="gramStart"/>
+      <w:r>
+        <w:rPr>
+          <w:rFonts w:ascii="Lucida Console" w:eastAsia="Times New Roman" w:hAnsi="Lucida Console" w:cs="Courier New"/>
+          <w:color w:val="000000"/>
+          <w:kern w:val="0"/>
+          <w:sz w:val="20"/>
+          <w:szCs w:val="20"/>
+          <w:shd w:val="clear" w:color="auto" w:fill="F8F8F8"/>
+          <w:lang w:eastAsia="en-NZ" w:bidi="ar-SA"/>
+        </w:rPr>
+        <w:t>extend</w:t>
+      </w:r>
+      <w:r>
+        <w:rPr>
+          <w:rFonts w:ascii="Lucida Console" w:eastAsia="Times New Roman" w:hAnsi="Lucida Console" w:cs="Courier New"/>
+          <w:color w:val="687687"/>
+          <w:kern w:val="0"/>
+          <w:sz w:val="20"/>
+          <w:szCs w:val="20"/>
+          <w:shd w:val="clear" w:color="auto" w:fill="F8F8F8"/>
+          <w:lang w:eastAsia="en-NZ" w:bidi="ar-SA"/>
+        </w:rPr>
+        <w:t>(</w:t>
+      </w:r>
+      <w:proofErr w:type="gramEnd"/>
+      <w:r>
+        <w:rPr>
+          <w:rFonts w:ascii="Lucida Console" w:eastAsia="Times New Roman" w:hAnsi="Lucida Console" w:cs="Courier New"/>
+          <w:color w:val="000000"/>
+          <w:kern w:val="0"/>
+          <w:sz w:val="20"/>
+          <w:szCs w:val="20"/>
+          <w:shd w:val="clear" w:color="auto" w:fill="F8F8F8"/>
+          <w:lang w:eastAsia="en-NZ" w:bidi="ar-SA"/>
+        </w:rPr>
+        <w:t xml:space="preserve">model1, along </w:t>
+      </w:r>
+      <w:r>
+        <w:rPr>
+          <w:rFonts w:ascii="Lucida Console" w:eastAsia="Times New Roman" w:hAnsi="Lucida Console" w:cs="Courier New"/>
+          <w:color w:val="687687"/>
+          <w:kern w:val="0"/>
+          <w:sz w:val="20"/>
+          <w:szCs w:val="20"/>
+          <w:shd w:val="clear" w:color="auto" w:fill="F8F8F8"/>
+          <w:lang w:eastAsia="en-NZ" w:bidi="ar-SA"/>
+        </w:rPr>
+        <w:t>=</w:t>
+      </w:r>
+      <w:r>
+        <w:rPr>
+          <w:rFonts w:ascii="Lucida Console" w:eastAsia="Times New Roman" w:hAnsi="Lucida Console" w:cs="Courier New"/>
+          <w:color w:val="000000"/>
+          <w:kern w:val="0"/>
+          <w:sz w:val="20"/>
+          <w:szCs w:val="20"/>
+          <w:shd w:val="clear" w:color="auto" w:fill="F8F8F8"/>
+          <w:lang w:eastAsia="en-NZ" w:bidi="ar-SA"/>
+        </w:rPr>
+        <w:t xml:space="preserve"> </w:t>
+      </w:r>
+      <w:r>
+        <w:rPr>
+          <w:rFonts w:ascii="Lucida Console" w:eastAsia="Times New Roman" w:hAnsi="Lucida Console" w:cs="Courier New"/>
+          <w:color w:val="036A07"/>
+          <w:kern w:val="0"/>
+          <w:sz w:val="20"/>
+          <w:szCs w:val="20"/>
+          <w:shd w:val="clear" w:color="auto" w:fill="F8F8F8"/>
+          <w:lang w:eastAsia="en-NZ" w:bidi="ar-SA"/>
+        </w:rPr>
+        <w:t>"g"</w:t>
+      </w:r>
+      <w:r>
+        <w:rPr>
+          <w:rFonts w:ascii="Lucida Console" w:eastAsia="Times New Roman" w:hAnsi="Lucida Console" w:cs="Courier New"/>
+          <w:color w:val="000000"/>
+          <w:kern w:val="0"/>
+          <w:sz w:val="20"/>
+          <w:szCs w:val="20"/>
+          <w:shd w:val="clear" w:color="auto" w:fill="F8F8F8"/>
+          <w:lang w:eastAsia="en-NZ" w:bidi="ar-SA"/>
+        </w:rPr>
+        <w:t xml:space="preserve">, n </w:t>
+      </w:r>
+      <w:r>
+        <w:rPr>
+          <w:rFonts w:ascii="Lucida Console" w:eastAsia="Times New Roman" w:hAnsi="Lucida Console" w:cs="Courier New"/>
+          <w:color w:val="687687"/>
+          <w:kern w:val="0"/>
+          <w:sz w:val="20"/>
+          <w:szCs w:val="20"/>
+          <w:shd w:val="clear" w:color="auto" w:fill="F8F8F8"/>
+          <w:lang w:eastAsia="en-NZ" w:bidi="ar-SA"/>
+        </w:rPr>
+        <w:t>=</w:t>
+      </w:r>
+      <w:r>
+        <w:rPr>
+          <w:rFonts w:ascii="Lucida Console" w:eastAsia="Times New Roman" w:hAnsi="Lucida Console" w:cs="Courier New"/>
+          <w:color w:val="000000"/>
+          <w:kern w:val="0"/>
+          <w:sz w:val="20"/>
+          <w:szCs w:val="20"/>
+          <w:shd w:val="clear" w:color="auto" w:fill="F8F8F8"/>
+          <w:lang w:eastAsia="en-NZ" w:bidi="ar-SA"/>
+        </w:rPr>
+        <w:t xml:space="preserve"> </w:t>
+      </w:r>
+      <w:r>
+        <w:rPr>
+          <w:rFonts w:ascii="Lucida Console" w:eastAsia="Times New Roman" w:hAnsi="Lucida Console" w:cs="Courier New"/>
+          <w:color w:val="0000CD"/>
+          <w:kern w:val="0"/>
+          <w:sz w:val="20"/>
+          <w:szCs w:val="20"/>
+          <w:shd w:val="clear" w:color="auto" w:fill="F8F8F8"/>
+          <w:lang w:eastAsia="en-NZ" w:bidi="ar-SA"/>
+        </w:rPr>
+        <w:t>8</w:t>
+      </w:r>
+      <w:r>
+        <w:rPr>
+          <w:rFonts w:ascii="Lucida Console" w:eastAsia="Times New Roman" w:hAnsi="Lucida Console" w:cs="Courier New"/>
+          <w:color w:val="687687"/>
+          <w:kern w:val="0"/>
+          <w:sz w:val="20"/>
+          <w:szCs w:val="20"/>
+          <w:shd w:val="clear" w:color="auto" w:fill="F8F8F8"/>
+          <w:lang w:eastAsia="en-NZ" w:bidi="ar-SA"/>
+        </w:rPr>
+        <w:t>)</w:t>
+      </w:r>
+    </w:p>
+    <w:p>
+      <w:pPr>
+        <w:widowControl/>
+        <w:pBdr>
+          <w:top w:val="single" w:sz="6" w:space="0" w:color="CCCCCC"/>
+          <w:left w:val="single" w:sz="6" w:space="0" w:color="CCCCCC"/>
+          <w:bottom w:val="single" w:sz="6" w:space="0" w:color="CCCCCC"/>
+          <w:right w:val="single" w:sz="6" w:space="0" w:color="CCCCCC"/>
+        </w:pBdr>
+        <w:tabs>
+          <w:tab w:val="left" w:pos="916"/>
+          <w:tab w:val="left" w:pos="1832"/>
+          <w:tab w:val="left" w:pos="2748"/>
+          <w:tab w:val="left" w:pos="3664"/>
+          <w:tab w:val="left" w:pos="4580"/>
+          <w:tab w:val="left" w:pos="5496"/>
+          <w:tab w:val="left" w:pos="6412"/>
+          <w:tab w:val="left" w:pos="7328"/>
+          <w:tab w:val="left" w:pos="8244"/>
+          <w:tab w:val="left" w:pos="9160"/>
+          <w:tab w:val="left" w:pos="10076"/>
+          <w:tab w:val="left" w:pos="10992"/>
+          <w:tab w:val="left" w:pos="11908"/>
+          <w:tab w:val="left" w:pos="12824"/>
+          <w:tab w:val="left" w:pos="13740"/>
+          <w:tab w:val="left" w:pos="14656"/>
+        </w:tabs>
+        <w:suppressAutoHyphens w:val="0"/>
+        <w:autoSpaceDN/>
+        <w:textAlignment w:val="auto"/>
+        <w:rPr>
+          <w:rFonts w:ascii="Lucida Console" w:eastAsia="Times New Roman" w:hAnsi="Lucida Console" w:cs="Courier New"/>
+          <w:color w:val="000000"/>
+          <w:kern w:val="0"/>
+          <w:sz w:val="20"/>
+          <w:szCs w:val="20"/>
+          <w:shd w:val="clear" w:color="auto" w:fill="F8F8F8"/>
+          <w:lang w:eastAsia="en-NZ" w:bidi="ar-SA"/>
+        </w:rPr>
+      </w:pPr>
+      <w:r>
+        <w:rPr>
+          <w:rFonts w:ascii="Lucida Console" w:eastAsia="Times New Roman" w:hAnsi="Lucida Console" w:cs="Courier New"/>
+          <w:color w:val="000000"/>
+          <w:kern w:val="0"/>
+          <w:sz w:val="20"/>
+          <w:szCs w:val="20"/>
+          <w:shd w:val="clear" w:color="auto" w:fill="F8F8F8"/>
+          <w:lang w:eastAsia="en-NZ" w:bidi="ar-SA"/>
+        </w:rPr>
+        <w:t xml:space="preserve">pc5 </w:t>
+      </w:r>
+      <w:r>
+        <w:rPr>
+          <w:rFonts w:ascii="Lucida Console" w:eastAsia="Times New Roman" w:hAnsi="Lucida Console" w:cs="Courier New"/>
+          <w:color w:val="687687"/>
+          <w:kern w:val="0"/>
+          <w:sz w:val="20"/>
+          <w:szCs w:val="20"/>
+          <w:shd w:val="clear" w:color="auto" w:fill="F8F8F8"/>
+          <w:lang w:eastAsia="en-NZ" w:bidi="ar-SA"/>
+        </w:rPr>
+        <w:t>&lt;-</w:t>
+      </w:r>
+      <w:r>
+        <w:rPr>
+          <w:rFonts w:ascii="Lucida Console" w:eastAsia="Times New Roman" w:hAnsi="Lucida Console" w:cs="Courier New"/>
+          <w:color w:val="000000"/>
+          <w:kern w:val="0"/>
+          <w:sz w:val="20"/>
+          <w:szCs w:val="20"/>
+          <w:shd w:val="clear" w:color="auto" w:fill="F8F8F8"/>
+          <w:lang w:eastAsia="en-NZ" w:bidi="ar-SA"/>
+        </w:rPr>
+        <w:t xml:space="preserve"> </w:t>
+      </w:r>
+      <w:proofErr w:type="spellStart"/>
+      <w:proofErr w:type="gramStart"/>
+      <w:r>
+        <w:rPr>
+          <w:rFonts w:ascii="Lucida Console" w:eastAsia="Times New Roman" w:hAnsi="Lucida Console" w:cs="Courier New"/>
+          <w:color w:val="000000"/>
+          <w:kern w:val="0"/>
+          <w:sz w:val="20"/>
+          <w:szCs w:val="20"/>
+          <w:shd w:val="clear" w:color="auto" w:fill="F8F8F8"/>
+          <w:lang w:eastAsia="en-NZ" w:bidi="ar-SA"/>
+        </w:rPr>
+        <w:t>powerCurve</w:t>
+      </w:r>
+      <w:proofErr w:type="spellEnd"/>
+      <w:r>
+        <w:rPr>
+          <w:rFonts w:ascii="Lucida Console" w:eastAsia="Times New Roman" w:hAnsi="Lucida Console" w:cs="Courier New"/>
+          <w:color w:val="687687"/>
+          <w:kern w:val="0"/>
+          <w:sz w:val="20"/>
+          <w:szCs w:val="20"/>
+          <w:shd w:val="clear" w:color="auto" w:fill="F8F8F8"/>
+          <w:lang w:eastAsia="en-NZ" w:bidi="ar-SA"/>
+        </w:rPr>
+        <w:t>(</w:t>
+      </w:r>
+      <w:proofErr w:type="gramEnd"/>
+      <w:r>
+        <w:rPr>
+          <w:rFonts w:ascii="Lucida Console" w:eastAsia="Times New Roman" w:hAnsi="Lucida Console" w:cs="Courier New"/>
+          <w:color w:val="000000"/>
+          <w:kern w:val="0"/>
+          <w:sz w:val="20"/>
+          <w:szCs w:val="20"/>
+          <w:shd w:val="clear" w:color="auto" w:fill="F8F8F8"/>
+          <w:lang w:eastAsia="en-NZ" w:bidi="ar-SA"/>
+        </w:rPr>
+        <w:t>model4</w:t>
+      </w:r>
+      <w:r>
+        <w:rPr>
+          <w:rFonts w:ascii="Lucida Console" w:eastAsia="Times New Roman" w:hAnsi="Lucida Console" w:cs="Courier New"/>
+          <w:color w:val="687687"/>
+          <w:kern w:val="0"/>
+          <w:sz w:val="20"/>
+          <w:szCs w:val="20"/>
+          <w:shd w:val="clear" w:color="auto" w:fill="F8F8F8"/>
+          <w:lang w:eastAsia="en-NZ" w:bidi="ar-SA"/>
+        </w:rPr>
+        <w:t>)</w:t>
+      </w:r>
+    </w:p>
+    <w:p>
+      <w:pPr>
+        <w:widowControl/>
+        <w:pBdr>
+          <w:top w:val="single" w:sz="6" w:space="0" w:color="CCCCCC"/>
+          <w:left w:val="single" w:sz="6" w:space="0" w:color="CCCCCC"/>
+          <w:bottom w:val="single" w:sz="6" w:space="0" w:color="CCCCCC"/>
+          <w:right w:val="single" w:sz="6" w:space="0" w:color="CCCCCC"/>
+        </w:pBdr>
+        <w:tabs>
+          <w:tab w:val="left" w:pos="916"/>
+          <w:tab w:val="left" w:pos="1832"/>
+          <w:tab w:val="left" w:pos="2748"/>
+          <w:tab w:val="left" w:pos="3664"/>
+          <w:tab w:val="left" w:pos="4580"/>
+          <w:tab w:val="left" w:pos="5496"/>
+          <w:tab w:val="left" w:pos="6412"/>
+          <w:tab w:val="left" w:pos="7328"/>
+          <w:tab w:val="left" w:pos="8244"/>
+          <w:tab w:val="left" w:pos="9160"/>
+          <w:tab w:val="left" w:pos="10076"/>
+          <w:tab w:val="left" w:pos="10992"/>
+          <w:tab w:val="left" w:pos="11908"/>
+          <w:tab w:val="left" w:pos="12824"/>
+          <w:tab w:val="left" w:pos="13740"/>
+          <w:tab w:val="left" w:pos="14656"/>
+        </w:tabs>
+        <w:suppressAutoHyphens w:val="0"/>
+        <w:autoSpaceDN/>
+        <w:textAlignment w:val="auto"/>
+        <w:rPr>
+          <w:rFonts w:ascii="Lucida Console" w:eastAsia="Times New Roman" w:hAnsi="Lucida Console" w:cs="Courier New"/>
+          <w:color w:val="000000"/>
+          <w:kern w:val="0"/>
+          <w:sz w:val="20"/>
+          <w:szCs w:val="20"/>
+          <w:shd w:val="clear" w:color="auto" w:fill="F8F8F8"/>
+          <w:lang w:eastAsia="en-NZ" w:bidi="ar-SA"/>
+        </w:rPr>
+      </w:pPr>
+      <w:proofErr w:type="gramStart"/>
+      <w:r>
+        <w:rPr>
+          <w:rFonts w:ascii="Lucida Console" w:eastAsia="Times New Roman" w:hAnsi="Lucida Console" w:cs="Courier New"/>
+          <w:color w:val="000000"/>
+          <w:kern w:val="0"/>
+          <w:sz w:val="20"/>
+          <w:szCs w:val="20"/>
+          <w:shd w:val="clear" w:color="auto" w:fill="F8F8F8"/>
+          <w:lang w:eastAsia="en-NZ" w:bidi="ar-SA"/>
+        </w:rPr>
+        <w:t>plot</w:t>
+      </w:r>
+      <w:r>
+        <w:rPr>
+          <w:rFonts w:ascii="Lucida Console" w:eastAsia="Times New Roman" w:hAnsi="Lucida Console" w:cs="Courier New"/>
+          <w:color w:val="687687"/>
+          <w:kern w:val="0"/>
+          <w:sz w:val="20"/>
+          <w:szCs w:val="20"/>
+          <w:shd w:val="clear" w:color="auto" w:fill="F8F8F8"/>
+          <w:lang w:eastAsia="en-NZ" w:bidi="ar-SA"/>
+        </w:rPr>
+        <w:t>(</w:t>
+      </w:r>
+      <w:proofErr w:type="gramEnd"/>
+      <w:r>
+        <w:rPr>
+          <w:rFonts w:ascii="Lucida Console" w:eastAsia="Times New Roman" w:hAnsi="Lucida Console" w:cs="Courier New"/>
+          <w:color w:val="000000"/>
+          <w:kern w:val="0"/>
+          <w:sz w:val="20"/>
+          <w:szCs w:val="20"/>
+          <w:shd w:val="clear" w:color="auto" w:fill="F8F8F8"/>
+          <w:lang w:eastAsia="en-NZ" w:bidi="ar-SA"/>
+        </w:rPr>
+        <w:t xml:space="preserve">pc5, </w:t>
+      </w:r>
+      <w:proofErr w:type="spellStart"/>
+      <w:r>
+        <w:rPr>
+          <w:rFonts w:ascii="Lucida Console" w:eastAsia="Times New Roman" w:hAnsi="Lucida Console" w:cs="Courier New"/>
+          <w:color w:val="000000"/>
+          <w:kern w:val="0"/>
+          <w:sz w:val="20"/>
+          <w:szCs w:val="20"/>
+          <w:shd w:val="clear" w:color="auto" w:fill="F8F8F8"/>
+          <w:lang w:eastAsia="en-NZ" w:bidi="ar-SA"/>
+        </w:rPr>
+        <w:t>pval</w:t>
+      </w:r>
+      <w:proofErr w:type="spellEnd"/>
+      <w:r>
+        <w:rPr>
+          <w:rFonts w:ascii="Lucida Console" w:eastAsia="Times New Roman" w:hAnsi="Lucida Console" w:cs="Courier New"/>
+          <w:color w:val="000000"/>
+          <w:kern w:val="0"/>
+          <w:sz w:val="20"/>
+          <w:szCs w:val="20"/>
+          <w:shd w:val="clear" w:color="auto" w:fill="F8F8F8"/>
+          <w:lang w:eastAsia="en-NZ" w:bidi="ar-SA"/>
+        </w:rPr>
+        <w:t xml:space="preserve"> </w:t>
+      </w:r>
+      <w:r>
+        <w:rPr>
+          <w:rFonts w:ascii="Lucida Console" w:eastAsia="Times New Roman" w:hAnsi="Lucida Console" w:cs="Courier New"/>
+          <w:color w:val="687687"/>
+          <w:kern w:val="0"/>
+          <w:sz w:val="20"/>
+          <w:szCs w:val="20"/>
+          <w:shd w:val="clear" w:color="auto" w:fill="F8F8F8"/>
+          <w:lang w:eastAsia="en-NZ" w:bidi="ar-SA"/>
+        </w:rPr>
+        <w:t>=</w:t>
+      </w:r>
+      <w:r>
+        <w:rPr>
+          <w:rFonts w:ascii="Lucida Console" w:eastAsia="Times New Roman" w:hAnsi="Lucida Console" w:cs="Courier New"/>
+          <w:color w:val="000000"/>
+          <w:kern w:val="0"/>
+          <w:sz w:val="20"/>
+          <w:szCs w:val="20"/>
+          <w:shd w:val="clear" w:color="auto" w:fill="F8F8F8"/>
+          <w:lang w:eastAsia="en-NZ" w:bidi="ar-SA"/>
+        </w:rPr>
+        <w:t xml:space="preserve"> c</w:t>
+      </w:r>
+      <w:r>
+        <w:rPr>
+          <w:rFonts w:ascii="Lucida Console" w:eastAsia="Times New Roman" w:hAnsi="Lucida Console" w:cs="Courier New"/>
+          <w:color w:val="687687"/>
+          <w:kern w:val="0"/>
+          <w:sz w:val="20"/>
+          <w:szCs w:val="20"/>
+          <w:shd w:val="clear" w:color="auto" w:fill="F8F8F8"/>
+          <w:lang w:eastAsia="en-NZ" w:bidi="ar-SA"/>
+        </w:rPr>
+        <w:t>(</w:t>
+      </w:r>
+      <w:r>
+        <w:rPr>
+          <w:rFonts w:ascii="Lucida Console" w:eastAsia="Times New Roman" w:hAnsi="Lucida Console" w:cs="Courier New"/>
+          <w:color w:val="0000CD"/>
+          <w:kern w:val="0"/>
+          <w:sz w:val="20"/>
+          <w:szCs w:val="20"/>
+          <w:shd w:val="clear" w:color="auto" w:fill="F8F8F8"/>
+          <w:lang w:eastAsia="en-NZ" w:bidi="ar-SA"/>
+        </w:rPr>
+        <w:t>0.01</w:t>
+      </w:r>
+      <w:r>
+        <w:rPr>
+          <w:rFonts w:ascii="Lucida Console" w:eastAsia="Times New Roman" w:hAnsi="Lucida Console" w:cs="Courier New"/>
+          <w:color w:val="000000"/>
+          <w:kern w:val="0"/>
+          <w:sz w:val="20"/>
+          <w:szCs w:val="20"/>
+          <w:shd w:val="clear" w:color="auto" w:fill="F8F8F8"/>
+          <w:lang w:eastAsia="en-NZ" w:bidi="ar-SA"/>
+        </w:rPr>
+        <w:t xml:space="preserve">, </w:t>
+      </w:r>
+      <w:r>
+        <w:rPr>
+          <w:rFonts w:ascii="Lucida Console" w:eastAsia="Times New Roman" w:hAnsi="Lucida Console" w:cs="Courier New"/>
+          <w:color w:val="0000CD"/>
+          <w:kern w:val="0"/>
+          <w:sz w:val="20"/>
+          <w:szCs w:val="20"/>
+          <w:shd w:val="clear" w:color="auto" w:fill="F8F8F8"/>
+          <w:lang w:eastAsia="en-NZ" w:bidi="ar-SA"/>
+        </w:rPr>
+        <w:t>0.05</w:t>
+      </w:r>
+      <w:r>
+        <w:rPr>
+          <w:rFonts w:ascii="Lucida Console" w:eastAsia="Times New Roman" w:hAnsi="Lucida Console" w:cs="Courier New"/>
+          <w:color w:val="000000"/>
+          <w:kern w:val="0"/>
+          <w:sz w:val="20"/>
+          <w:szCs w:val="20"/>
+          <w:shd w:val="clear" w:color="auto" w:fill="F8F8F8"/>
+          <w:lang w:eastAsia="en-NZ" w:bidi="ar-SA"/>
+        </w:rPr>
+        <w:t xml:space="preserve">, </w:t>
+      </w:r>
+      <w:r>
+        <w:rPr>
+          <w:rFonts w:ascii="Lucida Console" w:eastAsia="Times New Roman" w:hAnsi="Lucida Console" w:cs="Courier New"/>
+          <w:color w:val="0000CD"/>
+          <w:kern w:val="0"/>
+          <w:sz w:val="20"/>
+          <w:szCs w:val="20"/>
+          <w:shd w:val="clear" w:color="auto" w:fill="F8F8F8"/>
+          <w:lang w:eastAsia="en-NZ" w:bidi="ar-SA"/>
+        </w:rPr>
+        <w:t>0.1</w:t>
+      </w:r>
+      <w:r>
+        <w:rPr>
+          <w:rFonts w:ascii="Lucida Console" w:eastAsia="Times New Roman" w:hAnsi="Lucida Console" w:cs="Courier New"/>
+          <w:color w:val="687687"/>
+          <w:kern w:val="0"/>
+          <w:sz w:val="20"/>
+          <w:szCs w:val="20"/>
+          <w:shd w:val="clear" w:color="auto" w:fill="F8F8F8"/>
+          <w:lang w:eastAsia="en-NZ" w:bidi="ar-SA"/>
+        </w:rPr>
+        <w:t>))</w:t>
+      </w:r>
+    </w:p>
+    <w:p>
+      <w:pPr>
+        <w:pStyle w:val="Textbody"/>
+      </w:pPr>
+    </w:p>
+    <w:p>
+      <w:pPr>
+        <w:pStyle w:val="Textbody"/>
+      </w:pPr>
+      <w:r>
+        <w:rPr>
+          <w:noProof/>
+          <w:lang w:eastAsia="en-NZ" w:bidi="ar-SA"/>
+        </w:rPr>
+        <w:lastRenderedPageBreak/>
+        <w:drawing>
+          <wp:inline distT="0" distB="0" distL="0" distR="0">
+            <wp:extent cx="5731510" cy="5731510"/>
+            <wp:effectExtent l="0" t="0" r="2540" b="2540"/>
+            <wp:docPr id="8" name="Picture 8"/>
+            <wp:cNvGraphicFramePr>
+              <a:graphicFrameLocks xmlns:a="http://schemas.openxmlformats.org/drawingml/2006/main" noChangeAspect="1"/>
+            </wp:cNvGraphicFramePr>
+            <a:graphic xmlns:a="http://schemas.openxmlformats.org/drawingml/2006/main">
+              <a:graphicData uri="http://schemas.openxmlformats.org/drawingml/2006/picture">
+                <pic:pic xmlns:pic="http://schemas.openxmlformats.org/drawingml/2006/picture">
+                  <pic:nvPicPr>
+                    <pic:cNvPr id="0" name="unnamed-chunk-12.emf"/>
+                    <pic:cNvPicPr/>
+                  </pic:nvPicPr>
+                  <pic:blipFill>
+                    <a:blip r:embed="rId12">
+                      <a:extLst>
+                        <a:ext uri="{28A0092B-C50C-407E-A947-70E740481C1C}">
+                          <a14:useLocalDpi xmlns:a14="http://schemas.microsoft.com/office/drawing/2010/main" val="0"/>
+                        </a:ext>
+                      </a:extLst>
+                    </a:blip>
+                    <a:stretch>
+                      <a:fillRect/>
+                    </a:stretch>
+                  </pic:blipFill>
+                  <pic:spPr>
+                    <a:xfrm>
+                      <a:off x="0" y="0"/>
+                      <a:ext cx="5731510" cy="5731510"/>
+                    </a:xfrm>
+                    <a:prstGeom prst="rect">
+                      <a:avLst/>
+                    </a:prstGeom>
+                  </pic:spPr>
+                </pic:pic>
+              </a:graphicData>
+            </a:graphic>
+          </wp:inline>
+        </w:drawing>
+      </w:r>
+    </w:p>
+    <w:p>
+      <w:pPr>
+        <w:pStyle w:val="Heading2"/>
+      </w:pPr>
+      <w:proofErr w:type="gramStart"/>
+      <w:r>
+        <w:t>Further Work.</w:t>
+      </w:r>
+      <w:proofErr w:type="gramEnd"/>
+    </w:p>
+    <w:p>
+      <w:pPr>
         <w:pStyle w:val="Standard"/>
       </w:pPr>
     </w:p>
     <w:p>
       <w:pPr>
+        <w:pStyle w:val="Standard"/>
+      </w:pPr>
+      <w:r>
+        <w:t xml:space="preserve">As currently implemented, </w:t>
+      </w:r>
+      <w:proofErr w:type="spellStart"/>
+      <w:r>
+        <w:t>simr</w:t>
+      </w:r>
+      <w:proofErr w:type="spellEnd"/>
+      <w:r>
+        <w:t xml:space="preserve"> uses data from a pilot study to inform the power analysis, with the structure of the pilot data providing defaults for the simulation settings. Future versions will also include the ability to create data sets from scratch; this will not require a pilot study, but will require some domain expertise to select sensible parameters.</w:t>
+      </w:r>
+    </w:p>
+    <w:p>
+      <w:pPr>
+        <w:pStyle w:val="Standard"/>
+      </w:pPr>
+      <w:r>
+        <w:t xml:space="preserve">Version 1.0 of </w:t>
+      </w:r>
+      <w:proofErr w:type="spellStart"/>
+      <w:r>
+        <w:t>simr</w:t>
+      </w:r>
+      <w:proofErr w:type="spellEnd"/>
+      <w:r>
+        <w:t xml:space="preserve"> is designed for linear mixed models using </w:t>
+      </w:r>
+      <w:proofErr w:type="spellStart"/>
+      <w:r>
+        <w:t>lmer</w:t>
+      </w:r>
+      <w:proofErr w:type="spellEnd"/>
+      <w:r>
+        <w:t xml:space="preserve"> in lme4. The next version will add support for generalised linear models (</w:t>
+      </w:r>
+      <w:proofErr w:type="spellStart"/>
+      <w:r>
+        <w:t>glm</w:t>
+      </w:r>
+      <w:proofErr w:type="spellEnd"/>
+      <w:r>
+        <w:t xml:space="preserve"> in base) and generalised linear mixed models (</w:t>
+      </w:r>
+      <w:proofErr w:type="spellStart"/>
+      <w:r>
+        <w:t>glmm</w:t>
+      </w:r>
+      <w:proofErr w:type="spellEnd"/>
+      <w:r>
+        <w:t xml:space="preserve"> in lme4). At some point tools will be added to make it simple to create interfaces to arbitrary R packages.</w:t>
+      </w:r>
+    </w:p>
+    <w:p>
+      <w:pPr>
+        <w:pStyle w:val="Standard"/>
+      </w:pPr>
+    </w:p>
+    <w:p>
+      <w:pPr>
         <w:pStyle w:val="Heading2"/>
       </w:pPr>
-      <w:proofErr w:type="gramStart"/>
-      <w:r>
-        <w:t>Further Work.</w:t>
-      </w:r>
-      <w:proofErr w:type="gramEnd"/>
-    </w:p>
-    <w:p>
-      <w:pPr>
-        <w:pStyle w:val="Standard"/>
-      </w:pPr>
-    </w:p>
-    <w:p>
-      <w:pPr>
-        <w:pStyle w:val="Standard"/>
-      </w:pPr>
-      <w:r>
-        <w:t xml:space="preserve">As currently implemented, </w:t>
-      </w:r>
-      <w:proofErr w:type="spellStart"/>
-      <w:r>
-        <w:t>simr</w:t>
-      </w:r>
-      <w:proofErr w:type="spellEnd"/>
-      <w:r>
-        <w:t xml:space="preserve"> uses data from a pilot study to inform the power analysis, with the structure of the pilot data providing defaults for the simulation settings. Future versions will also include the ability to create data sets from scratch; this will not require a pilot study, but will require some domain expertise to select sensible parameters.</w:t>
-      </w:r>
-    </w:p>
-    <w:p>
-      <w:pPr>
-        <w:pStyle w:val="Standard"/>
-      </w:pPr>
-      <w:r>
-        <w:t xml:space="preserve">Version 1.0 of </w:t>
-      </w:r>
-      <w:proofErr w:type="spellStart"/>
-      <w:r>
-        <w:t>simr</w:t>
-      </w:r>
-      <w:proofErr w:type="spellEnd"/>
-      <w:r>
-        <w:t xml:space="preserve"> is designed for linear mixed models using </w:t>
-      </w:r>
-      <w:proofErr w:type="spellStart"/>
-      <w:r>
-        <w:t>lmer</w:t>
-      </w:r>
-      <w:proofErr w:type="spellEnd"/>
-      <w:r>
-        <w:t xml:space="preserve"> in lme4. The next version will add support for generalised linear models (</w:t>
-      </w:r>
-      <w:proofErr w:type="spellStart"/>
-      <w:r>
-        <w:t>glm</w:t>
-      </w:r>
-      <w:proofErr w:type="spellEnd"/>
-      <w:r>
-        <w:t xml:space="preserve"> in base) and generalised linear mixed models (</w:t>
-      </w:r>
-      <w:proofErr w:type="spellStart"/>
-      <w:r>
-        <w:t>glmm</w:t>
-      </w:r>
-      <w:proofErr w:type="spellEnd"/>
-      <w:r>
-        <w:t xml:space="preserve"> in lme4). At some point tools will be added to make it simple to create interfaces to arbitrary R packages.</w:t>
-      </w:r>
-    </w:p>
-    <w:p>
-      <w:pPr>
-        <w:pStyle w:val="Standard"/>
-      </w:pPr>
-    </w:p>
-    <w:p>
-      <w:pPr>
-        <w:pStyle w:val="Heading2"/>
-      </w:pPr>
       <w:r>
         <w:t>Notes: Which Dataset to Use?</w:t>
       </w:r>
@@ -3809,6 +4732,7 @@
         <w:pStyle w:val="Textbody"/>
       </w:pPr>
       <w:r>
+        <w:lastRenderedPageBreak/>
         <w:t>Real dataset: allows practical scientists to get a handle on what’s actually happening. But we have to deal with introducing the data and with any peculiarities; this all takes away from the main focus of the paper.</w:t>
       </w:r>
     </w:p>
@@ -4022,7 +4946,7 @@
                     <pic:cNvPicPr/>
                   </pic:nvPicPr>
                   <pic:blipFill>
-                    <a:blip r:embed="rId12">
+                    <a:blip r:embed="rId13">
                       <a:lum/>
                       <a:alphaModFix/>
                     </a:blip>
@@ -4082,7 +5006,7 @@
 
 <file path=word/comments.xml><?xml version="1.0" encoding="utf-8"?>
 <w:comments xmlns:wpc="http://schemas.microsoft.com/office/word/2010/wordprocessingCanvas" xmlns:mc="http://schemas.openxmlformats.org/markup-compatibility/2006" xmlns:o="urn:schemas-microsoft-com:office:office" xmlns:r="http://schemas.openxmlformats.org/officeDocument/2006/relationships" xmlns:m="http://schemas.openxmlformats.org/officeDocument/2006/math" xmlns:v="urn:schemas-microsoft-com:vml" xmlns:wp14="http://schemas.microsoft.com/office/word/2010/wordprocessingDrawing" xmlns:wp="http://schemas.openxmlformats.org/drawingml/2006/wordprocessingDrawing" xmlns:w10="urn:schemas-microsoft-com:office:word" xmlns:w="http://schemas.openxmlformats.org/wordprocessingml/2006/main" xmlns:w14="http://schemas.microsoft.com/office/word/2010/wordml" xmlns:wpg="http://schemas.microsoft.com/office/word/2010/wordprocessingGroup" xmlns:wpi="http://schemas.microsoft.com/office/word/2010/wordprocessingInk" xmlns:wne="http://schemas.microsoft.com/office/word/2006/wordml" xmlns:wps="http://schemas.microsoft.com/office/word/2010/wordprocessingShape" mc:Ignorable="w14 wp14">
-  <w:comment w:id="1" w:author="Catriona" w:date="2014-02-04T15:11:00Z" w:initials="CM">
+  <w:comment w:id="0" w:author="Catriona" w:date="2014-02-04T15:11:00Z" w:initials="CM">
     <w:p>
       <w:pPr>
         <w:pStyle w:val="CommentText"/>
@@ -4105,7 +5029,7 @@
       </w:r>
     </w:p>
   </w:comment>
-  <w:comment w:id="2" w:author="Catriona" w:date="2014-02-04T15:11:00Z" w:initials="CM">
+  <w:comment w:id="1" w:author="Catriona" w:date="2014-02-04T15:11:00Z" w:initials="CM">
     <w:p>
       <w:pPr>
         <w:pStyle w:val="CommentText"/>
@@ -5432,6 +6356,51 @@
       <w:lang w:eastAsia="zh-CN" w:bidi="hi-IN"/>
     </w:rPr>
   </w:style>
+  <w:style w:type="character" w:customStyle="1" w:styleId="identifier">
+    <w:name w:val="identifier"/>
+    <w:basedOn w:val="DefaultParagraphFont"/>
+    <w:rsid w:val="00F76A54"/>
+  </w:style>
+  <w:style w:type="character" w:customStyle="1" w:styleId="paren">
+    <w:name w:val="paren"/>
+    <w:basedOn w:val="DefaultParagraphFont"/>
+    <w:rsid w:val="00F76A54"/>
+  </w:style>
+  <w:style w:type="character" w:customStyle="1" w:styleId="operator">
+    <w:name w:val="operator"/>
+    <w:basedOn w:val="DefaultParagraphFont"/>
+    <w:rsid w:val="00F76A54"/>
+  </w:style>
+  <w:style w:type="character" w:customStyle="1" w:styleId="number">
+    <w:name w:val="number"/>
+    <w:basedOn w:val="DefaultParagraphFont"/>
+    <w:rsid w:val="00F76A54"/>
+  </w:style>
+  <w:style w:type="paragraph" w:styleId="NormalWeb">
+    <w:name w:val="Normal (Web)"/>
+    <w:basedOn w:val="Normal"/>
+    <w:uiPriority w:val="99"/>
+    <w:semiHidden/>
+    <w:unhideWhenUsed/>
+    <w:rsid w:val="00F76A54"/>
+    <w:pPr>
+      <w:widowControl/>
+      <w:suppressAutoHyphens w:val="0"/>
+      <w:autoSpaceDN/>
+      <w:spacing w:before="100" w:beforeAutospacing="1" w:after="100" w:afterAutospacing="1"/>
+      <w:textAlignment w:val="auto"/>
+    </w:pPr>
+    <w:rPr>
+      <w:rFonts w:eastAsia="Times New Roman" w:cs="Times New Roman"/>
+      <w:kern w:val="0"/>
+      <w:lang w:eastAsia="en-NZ" w:bidi="ar-SA"/>
+    </w:rPr>
+  </w:style>
+  <w:style w:type="character" w:customStyle="1" w:styleId="string">
+    <w:name w:val="string"/>
+    <w:basedOn w:val="DefaultParagraphFont"/>
+    <w:rsid w:val="00E354A1"/>
+  </w:style>
 </w:styles>
 </file>
 
@@ -6162,6 +7131,51 @@
       <w:szCs w:val="24"/>
       <w:lang w:eastAsia="zh-CN" w:bidi="hi-IN"/>
     </w:rPr>
+  </w:style>
+  <w:style w:type="character" w:customStyle="1" w:styleId="identifier">
+    <w:name w:val="identifier"/>
+    <w:basedOn w:val="DefaultParagraphFont"/>
+    <w:rsid w:val="00F76A54"/>
+  </w:style>
+  <w:style w:type="character" w:customStyle="1" w:styleId="paren">
+    <w:name w:val="paren"/>
+    <w:basedOn w:val="DefaultParagraphFont"/>
+    <w:rsid w:val="00F76A54"/>
+  </w:style>
+  <w:style w:type="character" w:customStyle="1" w:styleId="operator">
+    <w:name w:val="operator"/>
+    <w:basedOn w:val="DefaultParagraphFont"/>
+    <w:rsid w:val="00F76A54"/>
+  </w:style>
+  <w:style w:type="character" w:customStyle="1" w:styleId="number">
+    <w:name w:val="number"/>
+    <w:basedOn w:val="DefaultParagraphFont"/>
+    <w:rsid w:val="00F76A54"/>
+  </w:style>
+  <w:style w:type="paragraph" w:styleId="NormalWeb">
+    <w:name w:val="Normal (Web)"/>
+    <w:basedOn w:val="Normal"/>
+    <w:uiPriority w:val="99"/>
+    <w:semiHidden/>
+    <w:unhideWhenUsed/>
+    <w:rsid w:val="00F76A54"/>
+    <w:pPr>
+      <w:widowControl/>
+      <w:suppressAutoHyphens w:val="0"/>
+      <w:autoSpaceDN/>
+      <w:spacing w:before="100" w:beforeAutospacing="1" w:after="100" w:afterAutospacing="1"/>
+      <w:textAlignment w:val="auto"/>
+    </w:pPr>
+    <w:rPr>
+      <w:rFonts w:eastAsia="Times New Roman" w:cs="Times New Roman"/>
+      <w:kern w:val="0"/>
+      <w:lang w:eastAsia="en-NZ" w:bidi="ar-SA"/>
+    </w:rPr>
+  </w:style>
+  <w:style w:type="character" w:customStyle="1" w:styleId="string">
+    <w:name w:val="string"/>
+    <w:basedOn w:val="DefaultParagraphFont"/>
+    <w:rsid w:val="00E354A1"/>
   </w:style>
 </w:styles>
 </file>
@@ -6456,7 +7470,7 @@
 </file>
 
 <file path=customXml/itemProps1.xml><?xml version="1.0" encoding="utf-8"?>
-<ds:datastoreItem xmlns:ds="http://schemas.openxmlformats.org/officeDocument/2006/customXml" ds:itemID="{7F33C243-08AB-4C3D-B5AE-41DBBEA23BB6}">
+<ds:datastoreItem xmlns:ds="http://schemas.openxmlformats.org/officeDocument/2006/customXml" ds:itemID="{A6133D76-98AD-4D52-9A4B-71A259A3A4EA}">
   <ds:schemaRefs>
     <ds:schemaRef ds:uri="http://schemas.openxmlformats.org/officeDocument/2006/bibliography"/>
   </ds:schemaRefs>

</xml_diff>